<commit_message>
Aggiunta descrizione veloce della parte server
</commit_message>
<xml_diff>
--- a/RELAZIONE ASSIGNMENT 4 PCD.docx
+++ b/RELAZIONE ASSIGNMENT 4 PCD.docx
@@ -1,30 +1,25 @@
 
 <file path=word/document.xml><?xml version="1.0" encoding="utf-8"?>
-<w:document xmlns:wpc="http://schemas.microsoft.com/office/word/2010/wordprocessingCanvas" xmlns:cx="http://schemas.microsoft.com/office/drawing/2014/chartex" xmlns:mc="http://schemas.openxmlformats.org/markup-compatibility/2006" xmlns:o="urn:schemas-microsoft-com:office:office" xmlns:r="http://schemas.openxmlformats.org/officeDocument/2006/relationships" xmlns:m="http://schemas.openxmlformats.org/officeDocument/2006/math" xmlns:v="urn:schemas-microsoft-com:vml" xmlns:wp14="http://schemas.microsoft.com/office/word/2010/wordprocessingDrawing" xmlns:wp="http://schemas.openxmlformats.org/drawingml/2006/wordprocessingDrawing" xmlns:w10="urn:schemas-microsoft-com:office:word" xmlns:w="http://schemas.openxmlformats.org/wordprocessingml/2006/main" xmlns:w14="http://schemas.microsoft.com/office/word/2010/wordml" xmlns:w15="http://schemas.microsoft.com/office/word/2012/wordml" xmlns:w16se="http://schemas.microsoft.com/office/word/2015/wordml/symex" xmlns:wpg="http://schemas.microsoft.com/office/word/2010/wordprocessingGroup" xmlns:wpi="http://schemas.microsoft.com/office/word/2010/wordprocessingInk" xmlns:wne="http://schemas.microsoft.com/office/word/2006/wordml" xmlns:wps="http://schemas.microsoft.com/office/word/2010/wordprocessingShape" mc:Ignorable="w14 w15 w16se wp14">
+<w:document xmlns:o="urn:schemas-microsoft-com:office:office" xmlns:r="http://schemas.openxmlformats.org/officeDocument/2006/relationships" xmlns:v="urn:schemas-microsoft-com:vml" xmlns:w="http://schemas.openxmlformats.org/wordprocessingml/2006/main" xmlns:w10="urn:schemas-microsoft-com:office:word" xmlns:wp="http://schemas.openxmlformats.org/drawingml/2006/wordprocessingDrawing" xmlns:wps="http://schemas.microsoft.com/office/word/2010/wordprocessingShape" xmlns:wpg="http://schemas.microsoft.com/office/word/2010/wordprocessingGroup" xmlns:mc="http://schemas.openxmlformats.org/markup-compatibility/2006" xmlns:wp14="http://schemas.microsoft.com/office/word/2010/wordprocessingDrawing" xmlns:w14="http://schemas.microsoft.com/office/word/2010/wordml" mc:Ignorable="w14 wp14">
   <w:body>
     <w:p>
       <w:pPr>
         <w:pStyle w:val="Default"/>
+        <w:rPr/>
       </w:pPr>
       <w:r>
         <w:rPr>
           <w:sz w:val="32"/>
           <w:szCs w:val="32"/>
         </w:rPr>
-        <w:t>RELAZIONE ASSIGNMENT 4</w:t>
-      </w:r>
-      <w:r>
-        <w:rPr>
-          <w:sz w:val="32"/>
-          <w:szCs w:val="32"/>
-        </w:rPr>
-        <w:t xml:space="preserve"> PCD  </w:t>
+        <w:t xml:space="preserve">RELAZIONE ASSIGNMENT 4 PCD  </w:t>
       </w:r>
     </w:p>
     <w:p>
       <w:pPr>
         <w:pStyle w:val="Default"/>
         <w:rPr>
+          <w:b/>
           <w:b/>
           <w:bCs/>
           <w:sz w:val="28"/>
@@ -46,36 +41,46 @@
         <w:pStyle w:val="Default"/>
         <w:rPr>
           <w:b/>
-          <w:bCs/>
-          <w:sz w:val="28"/>
-          <w:szCs w:val="28"/>
-        </w:rPr>
-      </w:pPr>
-      <w:r>
-        <w:rPr>
           <w:b/>
           <w:bCs/>
           <w:sz w:val="28"/>
           <w:szCs w:val="28"/>
         </w:rPr>
+      </w:pPr>
+      <w:r>
+        <w:rPr>
+          <w:b/>
+          <w:bCs/>
+          <w:sz w:val="28"/>
+          <w:szCs w:val="28"/>
+        </w:rPr>
         <w:t xml:space="preserve">Riciputi Jacopo </w:t>
       </w:r>
     </w:p>
-    <w:p/>
-    <w:p>
-      <w:pPr>
-        <w:spacing w:after="0" w:line="240" w:lineRule="auto"/>
-        <w:rPr>
-          <w:rFonts w:eastAsia="Times New Roman" w:cstheme="minorHAnsi"/>
-          <w:color w:val="000000"/>
-          <w:sz w:val="24"/>
-          <w:szCs w:val="24"/>
-          <w:lang w:eastAsia="it-IT"/>
-        </w:rPr>
-      </w:pPr>
-      <w:r>
-        <w:rPr>
-          <w:rFonts w:eastAsia="Times New Roman" w:cstheme="minorHAnsi"/>
+    <w:p>
+      <w:pPr>
+        <w:pStyle w:val="Normal"/>
+        <w:rPr/>
+      </w:pPr>
+      <w:r>
+        <w:rPr/>
+      </w:r>
+    </w:p>
+    <w:p>
+      <w:pPr>
+        <w:pStyle w:val="Normal"/>
+        <w:spacing w:lineRule="auto" w:line="240" w:before="0" w:after="0"/>
+        <w:rPr>
+          <w:rFonts w:eastAsia="Times New Roman" w:cs="Calibri" w:cstheme="minorHAnsi"/>
+          <w:color w:val="000000"/>
+          <w:sz w:val="24"/>
+          <w:szCs w:val="24"/>
+          <w:lang w:eastAsia="it-IT"/>
+        </w:rPr>
+      </w:pPr>
+      <w:r>
+        <w:rPr>
+          <w:rFonts w:eastAsia="Times New Roman" w:cs="Calibri" w:cstheme="minorHAnsi"/>
           <w:color w:val="000000"/>
           <w:sz w:val="24"/>
           <w:szCs w:val="24"/>
@@ -86,30 +91,41 @@
     </w:p>
     <w:p>
       <w:pPr>
-        <w:spacing w:after="0" w:line="240" w:lineRule="auto"/>
-        <w:rPr>
-          <w:rFonts w:eastAsia="Times New Roman" w:cstheme="minorHAnsi"/>
-          <w:color w:val="000000"/>
-          <w:sz w:val="24"/>
-          <w:szCs w:val="24"/>
-          <w:lang w:eastAsia="it-IT"/>
-        </w:rPr>
-      </w:pPr>
-    </w:p>
-    <w:p>
-      <w:pPr>
-        <w:spacing w:after="0" w:line="240" w:lineRule="auto"/>
-        <w:rPr>
-          <w:rFonts w:eastAsia="Times New Roman" w:cstheme="minorHAnsi"/>
-          <w:color w:val="000000"/>
-          <w:sz w:val="24"/>
-          <w:szCs w:val="24"/>
-          <w:lang w:eastAsia="it-IT"/>
-        </w:rPr>
-      </w:pPr>
-      <w:r>
-        <w:rPr>
-          <w:rFonts w:eastAsia="Times New Roman" w:cstheme="minorHAnsi"/>
+        <w:pStyle w:val="Normal"/>
+        <w:spacing w:lineRule="auto" w:line="240" w:before="0" w:after="0"/>
+        <w:rPr>
+          <w:rFonts w:eastAsia="Times New Roman" w:cs="Calibri" w:cstheme="minorHAnsi"/>
+          <w:color w:val="000000"/>
+          <w:sz w:val="24"/>
+          <w:szCs w:val="24"/>
+          <w:lang w:eastAsia="it-IT"/>
+        </w:rPr>
+      </w:pPr>
+      <w:r>
+        <w:rPr>
+          <w:rFonts w:eastAsia="Times New Roman" w:cs="Calibri" w:cstheme="minorHAnsi"/>
+          <w:color w:val="000000"/>
+          <w:sz w:val="24"/>
+          <w:szCs w:val="24"/>
+          <w:lang w:eastAsia="it-IT"/>
+        </w:rPr>
+      </w:r>
+    </w:p>
+    <w:p>
+      <w:pPr>
+        <w:pStyle w:val="Normal"/>
+        <w:spacing w:lineRule="auto" w:line="240" w:before="0" w:after="0"/>
+        <w:rPr>
+          <w:rFonts w:eastAsia="Times New Roman" w:cs="Calibri" w:cstheme="minorHAnsi"/>
+          <w:color w:val="000000"/>
+          <w:sz w:val="24"/>
+          <w:szCs w:val="24"/>
+          <w:lang w:eastAsia="it-IT"/>
+        </w:rPr>
+      </w:pPr>
+      <w:r>
+        <w:rPr>
+          <w:rFonts w:eastAsia="Times New Roman" w:cs="Calibri" w:cstheme="minorHAnsi"/>
           <w:color w:val="000000"/>
           <w:sz w:val="24"/>
           <w:szCs w:val="24"/>
@@ -120,18 +136,19 @@
     </w:p>
     <w:p>
       <w:pPr>
-        <w:spacing w:after="0" w:line="240" w:lineRule="auto"/>
-        <w:rPr>
-          <w:rFonts w:eastAsia="Times New Roman" w:cstheme="minorHAnsi"/>
-          <w:color w:val="000000"/>
-          <w:sz w:val="24"/>
-          <w:szCs w:val="24"/>
-          <w:lang w:eastAsia="it-IT"/>
-        </w:rPr>
-      </w:pPr>
-      <w:r>
-        <w:rPr>
-          <w:rFonts w:eastAsia="Times New Roman" w:cstheme="minorHAnsi"/>
+        <w:pStyle w:val="Normal"/>
+        <w:spacing w:lineRule="auto" w:line="240" w:before="0" w:after="0"/>
+        <w:rPr>
+          <w:rFonts w:eastAsia="Times New Roman" w:cs="Calibri" w:cstheme="minorHAnsi"/>
+          <w:color w:val="000000"/>
+          <w:sz w:val="24"/>
+          <w:szCs w:val="24"/>
+          <w:lang w:eastAsia="it-IT"/>
+        </w:rPr>
+      </w:pPr>
+      <w:r>
+        <w:rPr>
+          <w:rFonts w:eastAsia="Times New Roman" w:cs="Calibri" w:cstheme="minorHAnsi"/>
           <w:color w:val="000000"/>
           <w:sz w:val="24"/>
           <w:szCs w:val="24"/>
@@ -142,18 +159,19 @@
     </w:p>
     <w:p>
       <w:pPr>
-        <w:spacing w:after="0" w:line="240" w:lineRule="auto"/>
-        <w:rPr>
-          <w:rFonts w:eastAsia="Times New Roman" w:cstheme="minorHAnsi"/>
-          <w:color w:val="000000"/>
-          <w:sz w:val="24"/>
-          <w:szCs w:val="24"/>
-          <w:lang w:eastAsia="it-IT"/>
-        </w:rPr>
-      </w:pPr>
-      <w:r>
-        <w:rPr>
-          <w:rFonts w:eastAsia="Times New Roman" w:cstheme="minorHAnsi"/>
+        <w:pStyle w:val="Normal"/>
+        <w:spacing w:lineRule="auto" w:line="240" w:before="0" w:after="0"/>
+        <w:rPr>
+          <w:rFonts w:eastAsia="Times New Roman" w:cs="Calibri" w:cstheme="minorHAnsi"/>
+          <w:color w:val="000000"/>
+          <w:sz w:val="24"/>
+          <w:szCs w:val="24"/>
+          <w:lang w:eastAsia="it-IT"/>
+        </w:rPr>
+      </w:pPr>
+      <w:r>
+        <w:rPr>
+          <w:rFonts w:eastAsia="Times New Roman" w:cs="Calibri" w:cstheme="minorHAnsi"/>
           <w:color w:val="000000"/>
           <w:sz w:val="24"/>
           <w:szCs w:val="24"/>
@@ -164,18 +182,19 @@
     </w:p>
     <w:p>
       <w:pPr>
-        <w:spacing w:after="0" w:line="240" w:lineRule="auto"/>
-        <w:rPr>
-          <w:rFonts w:eastAsia="Times New Roman" w:cstheme="minorHAnsi"/>
-          <w:color w:val="000000"/>
-          <w:sz w:val="24"/>
-          <w:szCs w:val="24"/>
-          <w:lang w:eastAsia="it-IT"/>
-        </w:rPr>
-      </w:pPr>
-      <w:r>
-        <w:rPr>
-          <w:rFonts w:eastAsia="Times New Roman" w:cstheme="minorHAnsi"/>
+        <w:pStyle w:val="Normal"/>
+        <w:spacing w:lineRule="auto" w:line="240" w:before="0" w:after="0"/>
+        <w:rPr>
+          <w:rFonts w:eastAsia="Times New Roman" w:cs="Calibri" w:cstheme="minorHAnsi"/>
+          <w:color w:val="000000"/>
+          <w:sz w:val="24"/>
+          <w:szCs w:val="24"/>
+          <w:lang w:eastAsia="it-IT"/>
+        </w:rPr>
+      </w:pPr>
+      <w:r>
+        <w:rPr>
+          <w:rFonts w:eastAsia="Times New Roman" w:cs="Calibri" w:cstheme="minorHAnsi"/>
           <w:color w:val="000000"/>
           <w:sz w:val="24"/>
           <w:szCs w:val="24"/>
@@ -186,18 +205,13 @@
     </w:p>
     <w:p>
       <w:pPr>
-        <w:spacing w:after="0" w:line="240" w:lineRule="auto"/>
-        <w:rPr>
-          <w:rFonts w:eastAsia="Times New Roman" w:cstheme="minorHAnsi"/>
-          <w:color w:val="000000"/>
-          <w:sz w:val="24"/>
-          <w:szCs w:val="24"/>
-          <w:lang w:eastAsia="it-IT"/>
-        </w:rPr>
-      </w:pPr>
-      <w:r>
-        <w:rPr>
-          <w:rFonts w:eastAsia="Times New Roman" w:cstheme="minorHAnsi"/>
+        <w:pStyle w:val="Normal"/>
+        <w:spacing w:lineRule="auto" w:line="240" w:before="0" w:after="0"/>
+        <w:rPr/>
+      </w:pPr>
+      <w:r>
+        <w:rPr>
+          <w:rFonts w:eastAsia="Times New Roman" w:cs="Calibri" w:cstheme="minorHAnsi"/>
           <w:color w:val="000000"/>
           <w:sz w:val="24"/>
           <w:szCs w:val="24"/>
@@ -208,158 +222,467 @@
     </w:p>
     <w:p>
       <w:pPr>
-        <w:spacing w:after="0" w:line="240" w:lineRule="auto"/>
-        <w:rPr>
-          <w:rFonts w:eastAsia="Times New Roman" w:cstheme="minorHAnsi"/>
-          <w:color w:val="000000"/>
-          <w:sz w:val="24"/>
-          <w:szCs w:val="24"/>
-          <w:lang w:eastAsia="it-IT"/>
-        </w:rPr>
-      </w:pPr>
-      <w:r>
-        <w:rPr>
-          <w:rFonts w:eastAsia="Times New Roman" w:cstheme="minorHAnsi"/>
-          <w:color w:val="000000"/>
-          <w:sz w:val="24"/>
-          <w:szCs w:val="24"/>
-          <w:lang w:eastAsia="it-IT"/>
-        </w:rPr>
-        <w:t>-CLIENT-</w:t>
-      </w:r>
+        <w:pStyle w:val="Normal"/>
+        <w:spacing w:lineRule="auto" w:line="240" w:before="0" w:after="0"/>
+        <w:rPr>
+          <w:rFonts w:eastAsia="Times New Roman" w:cs="Calibri" w:cstheme="minorHAnsi"/>
+          <w:color w:val="000000"/>
+          <w:sz w:val="24"/>
+          <w:szCs w:val="24"/>
+          <w:lang w:eastAsia="it-IT"/>
+        </w:rPr>
+      </w:pPr>
+      <w:r>
+        <w:rPr/>
+      </w:r>
+    </w:p>
+    <w:p>
+      <w:pPr>
+        <w:pStyle w:val="Normal"/>
+        <w:spacing w:lineRule="auto" w:line="240" w:before="0" w:after="0"/>
+        <w:rPr/>
+      </w:pPr>
+      <w:r>
+        <w:rPr>
+          <w:rFonts w:eastAsia="Times New Roman" w:cs="Calibri" w:cstheme="minorHAnsi"/>
+          <w:color w:val="000000"/>
+          <w:sz w:val="24"/>
+          <w:szCs w:val="24"/>
+          <w:lang w:eastAsia="it-IT"/>
+        </w:rPr>
+        <w:t xml:space="preserve">La parte server prevede un backend sviluppato in Scala, che si appoggia sul framework </w:t>
+      </w:r>
+      <w:r>
+        <w:rPr>
+          <w:rFonts w:eastAsia="Times New Roman" w:cs="Calibri" w:cstheme="minorHAnsi"/>
+          <w:b/>
+          <w:bCs/>
+          <w:color w:val="000000"/>
+          <w:sz w:val="24"/>
+          <w:szCs w:val="24"/>
+          <w:lang w:eastAsia="it-IT"/>
+        </w:rPr>
+        <w:t xml:space="preserve">Vert.x </w:t>
+      </w:r>
+      <w:r>
+        <w:rPr>
+          <w:rFonts w:eastAsia="Times New Roman" w:cs="Calibri" w:cstheme="minorHAnsi"/>
+          <w:color w:val="000000"/>
+          <w:sz w:val="24"/>
+          <w:szCs w:val="24"/>
+          <w:lang w:eastAsia="it-IT"/>
+        </w:rPr>
+        <w:t xml:space="preserve">per la  realizzazione di un server HTTP e a Redis per la parte di database e scambio di messaggi, grazie al protocollo PUB/SUB implementato da quest’ultimo. </w:t>
+      </w:r>
+    </w:p>
+    <w:p>
+      <w:pPr>
+        <w:pStyle w:val="Normal"/>
+        <w:spacing w:lineRule="auto" w:line="240" w:before="0" w:after="0"/>
+        <w:rPr>
+          <w:rFonts w:eastAsia="Times New Roman" w:cs="Calibri" w:cstheme="minorHAnsi"/>
+          <w:color w:val="000000"/>
+          <w:sz w:val="24"/>
+          <w:szCs w:val="24"/>
+          <w:lang w:eastAsia="it-IT"/>
+        </w:rPr>
+      </w:pPr>
+      <w:r>
+        <w:rPr/>
+      </w:r>
+    </w:p>
+    <w:p>
+      <w:pPr>
+        <w:pStyle w:val="Normal"/>
+        <w:spacing w:lineRule="auto" w:line="240" w:before="0" w:after="0"/>
+        <w:rPr/>
+      </w:pPr>
+      <w:r>
+        <w:rPr>
+          <w:rFonts w:eastAsia="Times New Roman" w:cs="Calibri" w:cstheme="minorHAnsi"/>
+          <w:color w:val="000000"/>
+          <w:sz w:val="24"/>
+          <w:szCs w:val="24"/>
+          <w:lang w:eastAsia="it-IT"/>
+        </w:rPr>
+        <w:t>Il</w:t>
+      </w:r>
+      <w:r>
+        <w:rPr>
+          <w:rFonts w:eastAsia="Times New Roman" w:cs="Calibri" w:cstheme="minorHAnsi"/>
+          <w:b/>
+          <w:bCs/>
+          <w:color w:val="000000"/>
+          <w:sz w:val="24"/>
+          <w:szCs w:val="24"/>
+          <w:lang w:eastAsia="it-IT"/>
+        </w:rPr>
+        <w:t xml:space="preserve"> server HTTP </w:t>
+      </w:r>
+      <w:r>
+        <w:rPr>
+          <w:rFonts w:eastAsia="Times New Roman" w:cs="Calibri" w:cstheme="minorHAnsi"/>
+          <w:color w:val="000000"/>
+          <w:sz w:val="24"/>
+          <w:szCs w:val="24"/>
+          <w:lang w:eastAsia="it-IT"/>
+        </w:rPr>
+        <w:t xml:space="preserve">si occupa di rispondere a determinate chiamate, data la semplicità e l’utilizzo “limitato”, gestisce solamente chiamate effettuate con metodo </w:t>
+      </w:r>
+      <w:r>
+        <w:rPr>
+          <w:rFonts w:eastAsia="Times New Roman" w:cs="Calibri" w:cstheme="minorHAnsi"/>
+          <w:b/>
+          <w:bCs/>
+          <w:color w:val="000000"/>
+          <w:sz w:val="24"/>
+          <w:szCs w:val="24"/>
+          <w:lang w:eastAsia="it-IT"/>
+        </w:rPr>
+        <w:t xml:space="preserve">GET </w:t>
+      </w:r>
+      <w:r>
+        <w:rPr>
+          <w:rFonts w:eastAsia="Times New Roman" w:cs="Calibri" w:cstheme="minorHAnsi"/>
+          <w:b w:val="false"/>
+          <w:bCs w:val="false"/>
+          <w:color w:val="000000"/>
+          <w:sz w:val="24"/>
+          <w:szCs w:val="24"/>
+          <w:lang w:eastAsia="it-IT"/>
+        </w:rPr>
+        <w:t>o</w:t>
+      </w:r>
+      <w:r>
+        <w:rPr>
+          <w:rFonts w:eastAsia="Times New Roman" w:cs="Calibri" w:cstheme="minorHAnsi"/>
+          <w:b/>
+          <w:bCs/>
+          <w:color w:val="000000"/>
+          <w:sz w:val="24"/>
+          <w:szCs w:val="24"/>
+          <w:lang w:eastAsia="it-IT"/>
+        </w:rPr>
+        <w:t xml:space="preserve"> POST</w:t>
+      </w:r>
+      <w:r>
+        <w:rPr>
+          <w:rFonts w:eastAsia="Times New Roman" w:cs="Calibri" w:cstheme="minorHAnsi"/>
+          <w:color w:val="000000"/>
+          <w:sz w:val="24"/>
+          <w:szCs w:val="24"/>
+          <w:lang w:eastAsia="it-IT"/>
+        </w:rPr>
+        <w:t xml:space="preserve">, su determinati URL, configurati appositamente per rispondere alle esigenze avanzate dal client. È possibile infatti dialogare con il server tramite chiamate </w:t>
+      </w:r>
+      <w:r>
+        <w:rPr>
+          <w:rFonts w:eastAsia="Times New Roman" w:cs="Calibri" w:cstheme="minorHAnsi"/>
+          <w:b/>
+          <w:bCs/>
+          <w:color w:val="000000"/>
+          <w:sz w:val="24"/>
+          <w:szCs w:val="24"/>
+          <w:lang w:eastAsia="it-IT"/>
+        </w:rPr>
+        <w:t>RESTFul</w:t>
+      </w:r>
+      <w:r>
+        <w:rPr>
+          <w:rFonts w:eastAsia="Times New Roman" w:cs="Calibri" w:cstheme="minorHAnsi"/>
+          <w:color w:val="000000"/>
+          <w:sz w:val="24"/>
+          <w:szCs w:val="24"/>
+          <w:lang w:eastAsia="it-IT"/>
+        </w:rPr>
+        <w:t xml:space="preserve"> così da ottenere o impostare dati presenti su di esso. La scelta di </w:t>
+      </w:r>
+      <w:r>
+        <w:rPr>
+          <w:rFonts w:eastAsia="Times New Roman" w:cs="Calibri" w:cstheme="minorHAnsi"/>
+          <w:b/>
+          <w:bCs/>
+          <w:color w:val="000000"/>
+          <w:sz w:val="24"/>
+          <w:szCs w:val="24"/>
+          <w:lang w:eastAsia="it-IT"/>
+        </w:rPr>
+        <w:t xml:space="preserve">Vert.x </w:t>
+      </w:r>
+      <w:r>
+        <w:rPr>
+          <w:rFonts w:eastAsia="Times New Roman" w:cs="Calibri" w:cstheme="minorHAnsi"/>
+          <w:color w:val="000000"/>
+          <w:sz w:val="24"/>
+          <w:szCs w:val="24"/>
+          <w:lang w:eastAsia="it-IT"/>
+        </w:rPr>
+        <w:t xml:space="preserve">è dettata dal suo rapido deploy e dalla comodità offerta per la gestione di questo tipo di chiamate e inizialmente anche per la presenza di una libreria client per Redis, successivamente scartata per </w:t>
+      </w:r>
+      <w:r>
+        <w:rPr>
+          <w:rFonts w:eastAsia="Times New Roman" w:cs="Calibri" w:cstheme="minorHAnsi"/>
+          <w:b/>
+          <w:bCs/>
+          <w:color w:val="000000"/>
+          <w:sz w:val="24"/>
+          <w:szCs w:val="24"/>
+          <w:lang w:eastAsia="it-IT"/>
+        </w:rPr>
+        <w:t>redisscala</w:t>
+      </w:r>
+      <w:r>
+        <w:rPr>
+          <w:rFonts w:eastAsia="Times New Roman" w:cs="Calibri" w:cstheme="minorHAnsi"/>
+          <w:b w:val="false"/>
+          <w:bCs w:val="false"/>
+          <w:color w:val="000000"/>
+          <w:sz w:val="24"/>
+          <w:szCs w:val="24"/>
+          <w:lang w:eastAsia="it-IT"/>
+        </w:rPr>
+        <w:t xml:space="preserve">, ritenuta maggiormente adeguata, inoltre essendo anch’essa non bloccante si sposa perfettamente con il framework scelto. </w:t>
+      </w:r>
+    </w:p>
+    <w:p>
+      <w:pPr>
+        <w:pStyle w:val="Normal"/>
+        <w:spacing w:lineRule="auto" w:line="240" w:before="0" w:after="0"/>
+        <w:rPr>
+          <w:rFonts w:eastAsia="Times New Roman" w:cs="Calibri" w:cstheme="minorHAnsi"/>
+          <w:b w:val="false"/>
+          <w:b w:val="false"/>
+          <w:bCs w:val="false"/>
+          <w:color w:val="000000"/>
+          <w:sz w:val="24"/>
+          <w:szCs w:val="24"/>
+          <w:lang w:eastAsia="it-IT"/>
+        </w:rPr>
+      </w:pPr>
+      <w:r>
+        <w:rPr/>
+      </w:r>
+    </w:p>
+    <w:p>
+      <w:pPr>
+        <w:pStyle w:val="Normal"/>
+        <w:spacing w:lineRule="auto" w:line="240" w:before="0" w:after="0"/>
+        <w:rPr/>
+      </w:pPr>
+      <w:r>
+        <w:rPr>
+          <w:rFonts w:eastAsia="Times New Roman" w:cs="Calibri" w:cstheme="minorHAnsi"/>
+          <w:b w:val="false"/>
+          <w:bCs w:val="false"/>
+          <w:color w:val="000000"/>
+          <w:sz w:val="24"/>
+          <w:szCs w:val="24"/>
+          <w:lang w:eastAsia="it-IT"/>
+        </w:rPr>
+        <w:t xml:space="preserve">Per la parte di database invece si è optato per </w:t>
+      </w:r>
+      <w:r>
+        <w:rPr>
+          <w:rFonts w:eastAsia="Times New Roman" w:cs="Calibri" w:cstheme="minorHAnsi"/>
+          <w:b/>
+          <w:bCs/>
+          <w:color w:val="000000"/>
+          <w:sz w:val="24"/>
+          <w:szCs w:val="24"/>
+          <w:lang w:eastAsia="it-IT"/>
+        </w:rPr>
+        <w:t>Redis</w:t>
+      </w:r>
+      <w:r>
+        <w:rPr>
+          <w:rFonts w:eastAsia="Times New Roman" w:cs="Calibri" w:cstheme="minorHAnsi"/>
+          <w:b w:val="false"/>
+          <w:bCs w:val="false"/>
+          <w:color w:val="000000"/>
+          <w:sz w:val="24"/>
+          <w:szCs w:val="24"/>
+          <w:lang w:eastAsia="it-IT"/>
+        </w:rPr>
+        <w:t>, per vari motivi, ma principalmente per le sue caratteristiche NoSQL che si sposano perfettamente a scalabilità e flessibilità del sistema, le capacità prestazioneli che offre e per il protocollo PUB/SUB, utilizzato per sviluppare lo scambio di messaggi tra gli utenti all’interno dell’applicazione e per il ricevimento di notifiche da parte del server.</w:t>
+      </w:r>
+    </w:p>
+    <w:p>
+      <w:pPr>
+        <w:pStyle w:val="Normal"/>
+        <w:spacing w:lineRule="auto" w:line="240" w:before="0" w:after="0"/>
+        <w:rPr>
+          <w:rFonts w:eastAsia="Times New Roman" w:cs="Calibri" w:cstheme="minorHAnsi"/>
+          <w:b w:val="false"/>
+          <w:b w:val="false"/>
+          <w:bCs w:val="false"/>
+          <w:color w:val="000000"/>
+          <w:sz w:val="24"/>
+          <w:szCs w:val="24"/>
+          <w:lang w:eastAsia="it-IT"/>
+        </w:rPr>
+      </w:pPr>
+      <w:r>
+        <w:rPr/>
+      </w:r>
+    </w:p>
+    <w:p>
+      <w:pPr>
+        <w:pStyle w:val="Normal"/>
+        <w:spacing w:lineRule="auto" w:line="240" w:before="0" w:after="0"/>
+        <w:rPr/>
+      </w:pPr>
+      <w:r>
+        <w:rPr>
+          <w:rFonts w:eastAsia="Times New Roman" w:cs="Calibri" w:cstheme="minorHAnsi"/>
+          <w:b w:val="false"/>
+          <w:bCs w:val="false"/>
+          <w:color w:val="000000"/>
+          <w:sz w:val="24"/>
+          <w:szCs w:val="24"/>
+          <w:lang w:eastAsia="it-IT"/>
+        </w:rPr>
+        <w:t xml:space="preserve">I due blocchi per lo sviluppo del backend sono entrambi funzionanti in un ambiente cloud. </w:t>
+      </w:r>
+    </w:p>
+    <w:p>
+      <w:pPr>
+        <w:pStyle w:val="Normal"/>
+        <w:spacing w:lineRule="auto" w:line="240" w:before="0" w:after="0"/>
+        <w:rPr/>
+      </w:pPr>
+      <w:r>
+        <w:rPr>
+          <w:rFonts w:eastAsia="Times New Roman" w:cs="Calibri" w:cstheme="minorHAnsi"/>
+          <w:b w:val="false"/>
+          <w:bCs w:val="false"/>
+          <w:color w:val="000000"/>
+          <w:sz w:val="24"/>
+          <w:szCs w:val="24"/>
+          <w:lang w:eastAsia="it-IT"/>
+        </w:rPr>
+        <w:t>Il server di Vert.x è stato configurato in un dyno di Heroku e avviato, mentre l’istanza Redis è ostata  sulla piattaforma offerta da Redis Labs.</w:t>
+      </w:r>
+    </w:p>
+    <w:p>
+      <w:pPr>
+        <w:pStyle w:val="Normal"/>
+        <w:spacing w:lineRule="auto" w:line="240" w:before="0" w:after="0"/>
+        <w:rPr>
+          <w:rFonts w:eastAsia="Times New Roman" w:cs="Calibri" w:cstheme="minorHAnsi"/>
+          <w:b w:val="false"/>
+          <w:b w:val="false"/>
+          <w:bCs w:val="false"/>
+          <w:color w:val="000000"/>
+          <w:sz w:val="24"/>
+          <w:szCs w:val="24"/>
+          <w:lang w:eastAsia="it-IT"/>
+        </w:rPr>
+      </w:pPr>
+      <w:r>
+        <w:rPr/>
+      </w:r>
+    </w:p>
+    <w:p>
+      <w:pPr>
+        <w:pStyle w:val="Normal"/>
+        <w:spacing w:lineRule="auto" w:line="240" w:before="0" w:after="0"/>
+        <w:rPr/>
+      </w:pPr>
+      <w:r>
+        <w:rPr>
+          <w:rFonts w:eastAsia="Times New Roman" w:cs="Calibri" w:cstheme="minorHAnsi"/>
+          <w:b w:val="false"/>
+          <w:bCs w:val="false"/>
+          <w:color w:val="000000"/>
+          <w:sz w:val="24"/>
+          <w:szCs w:val="24"/>
+          <w:lang w:eastAsia="it-IT"/>
+        </w:rPr>
+        <w:t>Nota: L’applicazione a livello di modello non presenta limitazioni, il numero di chat, il numero di utenti o di messaggi è libero, vi è solo un piccolo limite dettato da Redis Labs per cui non è possibile avere più di 30 client connessi contemporaneamente all’istanza, dato che si tratta di una versione di prova gratuita. Perciò, dato che lato applicativo si ha per ogni chat un client di Redis, connesso direttamente al database, in caso di login da parte di più utenti e di un numero di chat non limitato, si potrebbe incappare in un blocco dell’applicazione dovuto al rifiuto di collegamento da parte di chi fornisce l’istanza del database</w:t>
+      </w:r>
+    </w:p>
+    <w:p>
+      <w:pPr>
+        <w:pStyle w:val="Normal"/>
+        <w:spacing w:lineRule="auto" w:line="240" w:before="0" w:after="0"/>
+        <w:rPr>
+          <w:rFonts w:eastAsia="Times New Roman" w:cs="Calibri" w:cstheme="minorHAnsi"/>
+          <w:b w:val="false"/>
+          <w:b w:val="false"/>
+          <w:bCs w:val="false"/>
+          <w:color w:val="000000"/>
+          <w:sz w:val="24"/>
+          <w:szCs w:val="24"/>
+          <w:lang w:eastAsia="it-IT"/>
+        </w:rPr>
+      </w:pPr>
+      <w:r>
+        <w:rPr/>
+      </w:r>
+    </w:p>
+    <w:p>
+      <w:pPr>
+        <w:pStyle w:val="Normal"/>
+        <w:spacing w:lineRule="auto" w:line="240" w:before="0" w:after="0"/>
+        <w:rPr>
+          <w:rFonts w:eastAsia="Times New Roman" w:cs="Calibri" w:cstheme="minorHAnsi"/>
+          <w:color w:val="000000"/>
+          <w:sz w:val="24"/>
+          <w:szCs w:val="24"/>
+          <w:lang w:eastAsia="it-IT"/>
+        </w:rPr>
+      </w:pPr>
       <w:bookmarkStart w:id="0" w:name="_GoBack"/>
       <w:bookmarkEnd w:id="0"/>
-    </w:p>
-    <w:p>
-      <w:pPr>
-        <w:spacing w:after="0" w:line="240" w:lineRule="auto"/>
-        <w:rPr>
-          <w:rFonts w:eastAsia="Times New Roman" w:cstheme="minorHAnsi"/>
-          <w:color w:val="000000"/>
-          <w:sz w:val="24"/>
-          <w:szCs w:val="24"/>
-          <w:lang w:eastAsia="it-IT"/>
-        </w:rPr>
-      </w:pPr>
-      <w:r>
-        <w:rPr>
-          <w:rFonts w:eastAsia="Times New Roman" w:cstheme="minorHAnsi"/>
-          <w:color w:val="000000"/>
-          <w:sz w:val="24"/>
-          <w:szCs w:val="24"/>
-          <w:lang w:eastAsia="it-IT"/>
-        </w:rPr>
-        <w:t>Il modello del client è struttur</w:t>
-      </w:r>
-      <w:r>
-        <w:rPr>
-          <w:rFonts w:eastAsia="Times New Roman" w:cstheme="minorHAnsi"/>
-          <w:color w:val="000000"/>
-          <w:sz w:val="24"/>
-          <w:szCs w:val="24"/>
-          <w:lang w:eastAsia="it-IT"/>
-        </w:rPr>
-        <w:t xml:space="preserve">ato prevalentemente in maniera </w:t>
-      </w:r>
-      <w:proofErr w:type="spellStart"/>
-      <w:r>
-        <w:rPr>
-          <w:rFonts w:eastAsia="Times New Roman" w:cstheme="minorHAnsi"/>
-          <w:color w:val="000000"/>
-          <w:sz w:val="24"/>
-          <w:szCs w:val="24"/>
-          <w:lang w:eastAsia="it-IT"/>
-        </w:rPr>
-        <w:t>A</w:t>
-      </w:r>
-      <w:r>
-        <w:rPr>
-          <w:rFonts w:eastAsia="Times New Roman" w:cstheme="minorHAnsi"/>
-          <w:color w:val="000000"/>
-          <w:sz w:val="24"/>
-          <w:szCs w:val="24"/>
-          <w:lang w:eastAsia="it-IT"/>
-        </w:rPr>
-        <w:t>ctor-base</w:t>
-      </w:r>
-      <w:r>
-        <w:rPr>
-          <w:rFonts w:eastAsia="Times New Roman" w:cstheme="minorHAnsi"/>
-          <w:color w:val="000000"/>
-          <w:sz w:val="24"/>
-          <w:szCs w:val="24"/>
-          <w:lang w:eastAsia="it-IT"/>
-        </w:rPr>
-        <w:t>d</w:t>
-      </w:r>
-      <w:proofErr w:type="spellEnd"/>
-      <w:r>
-        <w:rPr>
-          <w:rFonts w:eastAsia="Times New Roman" w:cstheme="minorHAnsi"/>
-          <w:color w:val="000000"/>
-          <w:sz w:val="24"/>
-          <w:szCs w:val="24"/>
-          <w:lang w:eastAsia="it-IT"/>
-        </w:rPr>
-        <w:t xml:space="preserve">. Si usa infatti il framework </w:t>
-      </w:r>
-      <w:proofErr w:type="spellStart"/>
-      <w:r>
-        <w:rPr>
-          <w:rFonts w:eastAsia="Times New Roman" w:cstheme="minorHAnsi"/>
-          <w:color w:val="000000"/>
-          <w:sz w:val="24"/>
-          <w:szCs w:val="24"/>
-          <w:lang w:eastAsia="it-IT"/>
-        </w:rPr>
-        <w:t>A</w:t>
-      </w:r>
-      <w:r>
-        <w:rPr>
-          <w:rFonts w:eastAsia="Times New Roman" w:cstheme="minorHAnsi"/>
-          <w:color w:val="000000"/>
-          <w:sz w:val="24"/>
-          <w:szCs w:val="24"/>
-          <w:lang w:eastAsia="it-IT"/>
-        </w:rPr>
-        <w:t>kka</w:t>
-      </w:r>
-      <w:proofErr w:type="spellEnd"/>
-      <w:r>
-        <w:rPr>
-          <w:rFonts w:eastAsia="Times New Roman" w:cstheme="minorHAnsi"/>
-          <w:color w:val="000000"/>
-          <w:sz w:val="24"/>
-          <w:szCs w:val="24"/>
-          <w:lang w:eastAsia="it-IT"/>
-        </w:rPr>
-        <w:t xml:space="preserve"> per definire i principali comportamenti del sistema, dalle interazioni REST alla GUI.</w:t>
-      </w:r>
-      <w:r>
-        <w:rPr>
-          <w:rFonts w:eastAsia="Times New Roman" w:cstheme="minorHAnsi"/>
-          <w:color w:val="000000"/>
-          <w:sz w:val="24"/>
-          <w:szCs w:val="24"/>
-          <w:lang w:eastAsia="it-IT"/>
-        </w:rPr>
-        <w:t xml:space="preserve"> </w:t>
-      </w:r>
-    </w:p>
-    <w:p>
-      <w:pPr>
-        <w:spacing w:after="0" w:line="240" w:lineRule="auto"/>
-        <w:rPr>
-          <w:rFonts w:eastAsia="Times New Roman" w:cstheme="minorHAnsi"/>
-          <w:color w:val="000000"/>
-          <w:sz w:val="24"/>
-          <w:szCs w:val="24"/>
-          <w:lang w:eastAsia="it-IT"/>
-        </w:rPr>
-      </w:pPr>
-      <w:r>
-        <w:rPr>
-          <w:rFonts w:eastAsia="Times New Roman" w:cstheme="minorHAnsi"/>
+      <w:r>
+        <w:rPr>
+          <w:rFonts w:eastAsia="Times New Roman" w:cs="Calibri" w:cstheme="minorHAnsi"/>
+          <w:color w:val="000000"/>
+          <w:sz w:val="24"/>
+          <w:szCs w:val="24"/>
+          <w:lang w:eastAsia="it-IT"/>
+        </w:rPr>
+        <w:t>-CLIENT-</w:t>
+      </w:r>
+    </w:p>
+    <w:p>
+      <w:pPr>
+        <w:pStyle w:val="Normal"/>
+        <w:spacing w:lineRule="auto" w:line="240" w:before="0" w:after="0"/>
+        <w:rPr>
+          <w:rFonts w:eastAsia="Times New Roman" w:cs="Calibri" w:cstheme="minorHAnsi"/>
+          <w:color w:val="000000"/>
+          <w:sz w:val="24"/>
+          <w:szCs w:val="24"/>
+          <w:lang w:eastAsia="it-IT"/>
+        </w:rPr>
+      </w:pPr>
+      <w:r>
+        <w:rPr>
+          <w:rFonts w:eastAsia="Times New Roman" w:cs="Calibri" w:cstheme="minorHAnsi"/>
+          <w:color w:val="000000"/>
+          <w:sz w:val="24"/>
+          <w:szCs w:val="24"/>
+          <w:lang w:eastAsia="it-IT"/>
+        </w:rPr>
+        <w:t xml:space="preserve">Il modello del client è strutturato prevalentemente in maniera Actor-based. Si usa infatti il framework Akka per definire i principali comportamenti del sistema, dalle interazioni REST alla GUI. </w:t>
+      </w:r>
+    </w:p>
+    <w:p>
+      <w:pPr>
+        <w:pStyle w:val="Normal"/>
+        <w:spacing w:lineRule="auto" w:line="240" w:before="0" w:after="0"/>
+        <w:rPr>
+          <w:rFonts w:eastAsia="Times New Roman" w:cs="Calibri" w:cstheme="minorHAnsi"/>
+          <w:color w:val="000000"/>
+          <w:sz w:val="24"/>
+          <w:szCs w:val="24"/>
+          <w:lang w:eastAsia="it-IT"/>
+        </w:rPr>
+      </w:pPr>
+      <w:r>
+        <w:rPr>
+          <w:rFonts w:eastAsia="Times New Roman" w:cs="Calibri" w:cstheme="minorHAnsi"/>
           <w:color w:val="000000"/>
           <w:sz w:val="24"/>
           <w:szCs w:val="24"/>
@@ -370,18 +693,19 @@
     </w:p>
     <w:p>
       <w:pPr>
-        <w:spacing w:after="0" w:line="240" w:lineRule="auto"/>
-        <w:rPr>
-          <w:rFonts w:eastAsia="Times New Roman" w:cstheme="minorHAnsi"/>
-          <w:color w:val="000000"/>
-          <w:sz w:val="24"/>
-          <w:szCs w:val="24"/>
-          <w:lang w:eastAsia="it-IT"/>
-        </w:rPr>
-      </w:pPr>
-      <w:r>
-        <w:rPr>
-          <w:rFonts w:eastAsia="Times New Roman" w:cstheme="minorHAnsi"/>
+        <w:pStyle w:val="Normal"/>
+        <w:spacing w:lineRule="auto" w:line="240" w:before="0" w:after="0"/>
+        <w:rPr>
+          <w:rFonts w:eastAsia="Times New Roman" w:cs="Calibri" w:cstheme="minorHAnsi"/>
+          <w:color w:val="000000"/>
+          <w:sz w:val="24"/>
+          <w:szCs w:val="24"/>
+          <w:lang w:eastAsia="it-IT"/>
+        </w:rPr>
+      </w:pPr>
+      <w:r>
+        <w:rPr>
+          <w:rFonts w:eastAsia="Times New Roman" w:cs="Calibri" w:cstheme="minorHAnsi"/>
           <w:color w:val="000000"/>
           <w:sz w:val="24"/>
           <w:szCs w:val="24"/>
@@ -392,18 +716,19 @@
     </w:p>
     <w:p>
       <w:pPr>
-        <w:spacing w:after="0" w:line="240" w:lineRule="auto"/>
-        <w:rPr>
-          <w:rFonts w:eastAsia="Times New Roman" w:cstheme="minorHAnsi"/>
-          <w:color w:val="000000"/>
-          <w:sz w:val="24"/>
-          <w:szCs w:val="24"/>
-          <w:lang w:eastAsia="it-IT"/>
-        </w:rPr>
-      </w:pPr>
-      <w:r>
-        <w:rPr>
-          <w:rFonts w:eastAsia="Times New Roman" w:cstheme="minorHAnsi"/>
+        <w:pStyle w:val="Normal"/>
+        <w:spacing w:lineRule="auto" w:line="240" w:before="0" w:after="0"/>
+        <w:rPr>
+          <w:rFonts w:eastAsia="Times New Roman" w:cs="Calibri" w:cstheme="minorHAnsi"/>
+          <w:color w:val="000000"/>
+          <w:sz w:val="24"/>
+          <w:szCs w:val="24"/>
+          <w:lang w:eastAsia="it-IT"/>
+        </w:rPr>
+      </w:pPr>
+      <w:r>
+        <w:rPr>
+          <w:rFonts w:eastAsia="Times New Roman" w:cs="Calibri" w:cstheme="minorHAnsi"/>
           <w:color w:val="000000"/>
           <w:sz w:val="24"/>
           <w:szCs w:val="24"/>
@@ -414,18 +739,19 @@
     </w:p>
     <w:p>
       <w:pPr>
-        <w:spacing w:after="0" w:line="240" w:lineRule="auto"/>
-        <w:rPr>
-          <w:rFonts w:eastAsia="Times New Roman" w:cstheme="minorHAnsi"/>
-          <w:color w:val="000000"/>
-          <w:sz w:val="24"/>
-          <w:szCs w:val="24"/>
-          <w:lang w:eastAsia="it-IT"/>
-        </w:rPr>
-      </w:pPr>
-      <w:r>
-        <w:rPr>
-          <w:rFonts w:eastAsia="Times New Roman" w:cstheme="minorHAnsi"/>
+        <w:pStyle w:val="Normal"/>
+        <w:spacing w:lineRule="auto" w:line="240" w:before="0" w:after="0"/>
+        <w:rPr>
+          <w:rFonts w:eastAsia="Times New Roman" w:cs="Calibri" w:cstheme="minorHAnsi"/>
+          <w:color w:val="000000"/>
+          <w:sz w:val="24"/>
+          <w:szCs w:val="24"/>
+          <w:lang w:eastAsia="it-IT"/>
+        </w:rPr>
+      </w:pPr>
+      <w:r>
+        <w:rPr>
+          <w:rFonts w:eastAsia="Times New Roman" w:cs="Calibri" w:cstheme="minorHAnsi"/>
           <w:color w:val="000000"/>
           <w:sz w:val="24"/>
           <w:szCs w:val="24"/>
@@ -435,7 +761,7 @@
       </w:r>
       <w:r>
         <w:rPr>
-          <w:rFonts w:ascii="Consolas" w:eastAsia="Times New Roman" w:hAnsi="Consolas" w:cstheme="minorHAnsi"/>
+          <w:rFonts w:eastAsia="Times New Roman" w:cs="Calibri" w:ascii="Consolas" w:hAnsi="Consolas" w:cstheme="minorHAnsi"/>
           <w:color w:val="000000"/>
           <w:sz w:val="24"/>
           <w:szCs w:val="24"/>
@@ -445,7 +771,7 @@
       </w:r>
       <w:r>
         <w:rPr>
-          <w:rFonts w:eastAsia="Times New Roman" w:cstheme="minorHAnsi"/>
+          <w:rFonts w:eastAsia="Times New Roman" w:cs="Calibri" w:cstheme="minorHAnsi"/>
           <w:color w:val="000000"/>
           <w:sz w:val="24"/>
           <w:szCs w:val="24"/>
@@ -455,7 +781,7 @@
       </w:r>
       <w:r>
         <w:rPr>
-          <w:rFonts w:ascii="Consolas" w:eastAsia="Times New Roman" w:hAnsi="Consolas" w:cstheme="minorHAnsi"/>
+          <w:rFonts w:eastAsia="Times New Roman" w:cs="Calibri" w:ascii="Consolas" w:hAnsi="Consolas" w:cstheme="minorHAnsi"/>
           <w:color w:val="000000"/>
           <w:sz w:val="24"/>
           <w:szCs w:val="24"/>
@@ -465,7 +791,7 @@
       </w:r>
       <w:r>
         <w:rPr>
-          <w:rFonts w:eastAsia="Times New Roman" w:cstheme="minorHAnsi"/>
+          <w:rFonts w:eastAsia="Times New Roman" w:cs="Calibri" w:cstheme="minorHAnsi"/>
           <w:color w:val="000000"/>
           <w:sz w:val="24"/>
           <w:szCs w:val="24"/>
@@ -475,7 +801,7 @@
       </w:r>
       <w:r>
         <w:rPr>
-          <w:rFonts w:ascii="Consolas" w:eastAsia="Times New Roman" w:hAnsi="Consolas" w:cstheme="minorHAnsi"/>
+          <w:rFonts w:eastAsia="Times New Roman" w:cs="Calibri" w:ascii="Consolas" w:hAnsi="Consolas" w:cstheme="minorHAnsi"/>
           <w:color w:val="000000"/>
           <w:sz w:val="24"/>
           <w:szCs w:val="24"/>
@@ -485,7 +811,7 @@
       </w:r>
       <w:r>
         <w:rPr>
-          <w:rFonts w:eastAsia="Times New Roman" w:cstheme="minorHAnsi"/>
+          <w:rFonts w:eastAsia="Times New Roman" w:cs="Calibri" w:cstheme="minorHAnsi"/>
           <w:color w:val="000000"/>
           <w:sz w:val="24"/>
           <w:szCs w:val="24"/>
@@ -495,7 +821,7 @@
       </w:r>
       <w:r>
         <w:rPr>
-          <w:rFonts w:ascii="Consolas" w:eastAsia="Times New Roman" w:hAnsi="Consolas" w:cstheme="minorHAnsi"/>
+          <w:rFonts w:eastAsia="Times New Roman" w:cs="Calibri" w:ascii="Consolas" w:hAnsi="Consolas" w:cstheme="minorHAnsi"/>
           <w:color w:val="000000"/>
           <w:sz w:val="24"/>
           <w:szCs w:val="24"/>
@@ -505,27 +831,17 @@
       </w:r>
       <w:r>
         <w:rPr>
-          <w:rFonts w:eastAsia="Times New Roman" w:cstheme="minorHAnsi"/>
-          <w:color w:val="000000"/>
-          <w:sz w:val="24"/>
-          <w:szCs w:val="24"/>
-          <w:lang w:eastAsia="it-IT"/>
-        </w:rPr>
-        <w:t xml:space="preserve">. </w:t>
-      </w:r>
-      <w:r>
-        <w:rPr>
-          <w:rFonts w:eastAsia="Times New Roman" w:cstheme="minorHAnsi"/>
-          <w:color w:val="000000"/>
-          <w:sz w:val="24"/>
-          <w:szCs w:val="24"/>
-          <w:lang w:eastAsia="it-IT"/>
-        </w:rPr>
-        <w:t xml:space="preserve"> </w:t>
-      </w:r>
-      <w:r>
-        <w:rPr>
-          <w:rFonts w:ascii="Consolas" w:eastAsia="Times New Roman" w:hAnsi="Consolas" w:cstheme="minorHAnsi"/>
+          <w:rFonts w:eastAsia="Times New Roman" w:cs="Calibri" w:cstheme="minorHAnsi"/>
+          <w:color w:val="000000"/>
+          <w:sz w:val="24"/>
+          <w:szCs w:val="24"/>
+          <w:lang w:eastAsia="it-IT"/>
+        </w:rPr>
+        <w:t xml:space="preserve">.  </w:t>
+      </w:r>
+      <w:r>
+        <w:rPr>
+          <w:rFonts w:eastAsia="Times New Roman" w:cs="Calibri" w:ascii="Consolas" w:hAnsi="Consolas" w:cstheme="minorHAnsi"/>
           <w:color w:val="000000"/>
           <w:sz w:val="24"/>
           <w:szCs w:val="24"/>
@@ -535,7 +851,7 @@
       </w:r>
       <w:r>
         <w:rPr>
-          <w:rFonts w:eastAsia="Times New Roman" w:cstheme="minorHAnsi"/>
+          <w:rFonts w:eastAsia="Times New Roman" w:cs="Calibri" w:cstheme="minorHAnsi"/>
           <w:color w:val="000000"/>
           <w:sz w:val="24"/>
           <w:szCs w:val="24"/>
@@ -545,7 +861,7 @@
       </w:r>
       <w:r>
         <w:rPr>
-          <w:rFonts w:ascii="Consolas" w:eastAsia="Times New Roman" w:hAnsi="Consolas" w:cstheme="minorHAnsi"/>
+          <w:rFonts w:eastAsia="Times New Roman" w:cs="Calibri" w:ascii="Consolas" w:hAnsi="Consolas" w:cstheme="minorHAnsi"/>
           <w:color w:val="000000"/>
           <w:sz w:val="24"/>
           <w:szCs w:val="24"/>
@@ -555,39 +871,24 @@
       </w:r>
       <w:r>
         <w:rPr>
-          <w:rFonts w:eastAsia="Times New Roman" w:cstheme="minorHAnsi"/>
-          <w:color w:val="000000"/>
-          <w:sz w:val="24"/>
-          <w:szCs w:val="24"/>
-          <w:lang w:eastAsia="it-IT"/>
-        </w:rPr>
-        <w:t xml:space="preserve"> l’intenzione da parte dell’utente di accedere al sistema, con uno username specificato; se lo username non verrà trovato all’interno del database, si richiederà all’utente se desideri creare un nuovo account o inserire un differente username. Nel caso la richiesta dell’utente abbia successo (nuovo account creato oppure login effettu</w:t>
-      </w:r>
-      <w:r>
-        <w:rPr>
-          <w:rFonts w:eastAsia="Times New Roman" w:cstheme="minorHAnsi"/>
-          <w:color w:val="000000"/>
-          <w:sz w:val="24"/>
-          <w:szCs w:val="24"/>
-          <w:lang w:eastAsia="it-IT"/>
-        </w:rPr>
-        <w:t>ato con uno username esistente), l’attore si occuperà di caricare la finestra principale; se la richiesta fallisce verrà mostrato un messaggio di errore e sarà possibile per l’utente riprovare.</w:t>
-      </w:r>
-    </w:p>
-    <w:p>
-      <w:pPr>
-        <w:spacing w:after="0" w:line="240" w:lineRule="auto"/>
-        <w:rPr>
-          <w:rFonts w:eastAsia="Times New Roman" w:cstheme="minorHAnsi"/>
-          <w:color w:val="000000"/>
-          <w:sz w:val="24"/>
-          <w:szCs w:val="24"/>
-          <w:lang w:eastAsia="it-IT"/>
-        </w:rPr>
-      </w:pPr>
-      <w:r>
-        <w:rPr>
-          <w:rFonts w:eastAsia="Times New Roman" w:cstheme="minorHAnsi"/>
+          <w:rFonts w:eastAsia="Times New Roman" w:cs="Calibri" w:cstheme="minorHAnsi"/>
+          <w:color w:val="000000"/>
+          <w:sz w:val="24"/>
+          <w:szCs w:val="24"/>
+          <w:lang w:eastAsia="it-IT"/>
+        </w:rPr>
+        <w:t xml:space="preserve"> l’intenzione da parte dell’utente di accedere al sistema, con uno username specificato; se lo username non verrà trovato all’interno del database, si richiederà all’utente se desideri creare un nuovo account o inserire un differente username. Nel caso la richiesta dell’utente abbia successo (nuovo account creato oppure login effettuato con uno username esistente), l’attore si occuperà di caricare la finestra principale; se la richiesta fallisce verrà mostrato un messaggio di errore e sarà possibile per l’utente riprovare.</w:t>
+      </w:r>
+    </w:p>
+    <w:p>
+      <w:pPr>
+        <w:pStyle w:val="Normal"/>
+        <w:spacing w:lineRule="auto" w:line="240" w:before="0" w:after="0"/>
+        <w:rPr/>
+      </w:pPr>
+      <w:r>
+        <w:rPr>
+          <w:rFonts w:eastAsia="Times New Roman" w:cs="Calibri" w:cstheme="minorHAnsi"/>
           <w:color w:val="000000"/>
           <w:sz w:val="24"/>
           <w:szCs w:val="24"/>
@@ -597,7 +898,7 @@
       </w:r>
       <w:r>
         <w:rPr>
-          <w:rFonts w:ascii="Consolas" w:eastAsia="Times New Roman" w:hAnsi="Consolas" w:cstheme="minorHAnsi"/>
+          <w:rFonts w:eastAsia="Times New Roman" w:cs="Calibri" w:ascii="Consolas" w:hAnsi="Consolas" w:cstheme="minorHAnsi"/>
           <w:color w:val="000000"/>
           <w:sz w:val="24"/>
           <w:szCs w:val="24"/>
@@ -607,7 +908,7 @@
       </w:r>
       <w:r>
         <w:rPr>
-          <w:rFonts w:eastAsia="Times New Roman" w:cstheme="minorHAnsi"/>
+          <w:rFonts w:eastAsia="Times New Roman" w:cs="Calibri" w:cstheme="minorHAnsi"/>
           <w:color w:val="000000"/>
           <w:sz w:val="24"/>
           <w:szCs w:val="24"/>
@@ -617,7 +918,7 @@
       </w:r>
       <w:r>
         <w:rPr>
-          <w:rFonts w:ascii="Consolas" w:eastAsia="Times New Roman" w:hAnsi="Consolas" w:cstheme="minorHAnsi"/>
+          <w:rFonts w:eastAsia="Times New Roman" w:cs="Calibri" w:ascii="Consolas" w:hAnsi="Consolas" w:cstheme="minorHAnsi"/>
           <w:color w:val="000000"/>
           <w:sz w:val="24"/>
           <w:szCs w:val="24"/>
@@ -627,7 +928,7 @@
       </w:r>
       <w:r>
         <w:rPr>
-          <w:rFonts w:eastAsia="Times New Roman" w:cstheme="minorHAnsi"/>
+          <w:rFonts w:eastAsia="Times New Roman" w:cs="Calibri" w:cstheme="minorHAnsi"/>
           <w:color w:val="000000"/>
           <w:sz w:val="24"/>
           <w:szCs w:val="24"/>
@@ -635,10 +936,9 @@
         </w:rPr>
         <w:t xml:space="preserve"> la lista delle chat globali (quindi tutte le chat presenti sul database, non solo quelle a cui è iscritto l’utente loggato) e, una volta ricevute le esporrà nell’apposita lista, su cui sarà possibile fare una operazione di filtraggio se si desidera visualizzare unicamente le chat a cui si è iscritti. L’attore GUIActor interagisce quasi continuamente con il RestClient, in particolare nelle operazioni di creazione di una nuova chat, di rimozione di una chat, di adesione ad una chat esistente di cui non si faceva parte, di abbandono di una chat di cui si faceva parte e di invio di un messaggio su una chat selezionata. Quest’ultima operazione richiede l’intervento di un ulteriore attore (</w:t>
       </w:r>
-      <w:proofErr w:type="spellStart"/>
-      <w:r>
-        <w:rPr>
-          <w:rFonts w:ascii="Consolas" w:eastAsia="Times New Roman" w:hAnsi="Consolas" w:cstheme="minorHAnsi"/>
+      <w:r>
+        <w:rPr>
+          <w:rFonts w:eastAsia="Times New Roman" w:cs="Calibri" w:ascii="Consolas" w:hAnsi="Consolas" w:cstheme="minorHAnsi"/>
           <w:color w:val="000000"/>
           <w:sz w:val="24"/>
           <w:szCs w:val="24"/>
@@ -646,43 +946,19 @@
         </w:rPr>
         <w:t>ChatActor</w:t>
       </w:r>
-      <w:proofErr w:type="spellEnd"/>
-      <w:r>
-        <w:rPr>
-          <w:rFonts w:eastAsia="Times New Roman" w:cstheme="minorHAnsi"/>
-          <w:color w:val="000000"/>
-          <w:sz w:val="24"/>
-          <w:szCs w:val="24"/>
-          <w:lang w:eastAsia="it-IT"/>
-        </w:rPr>
-        <w:t xml:space="preserve">), che è </w:t>
-      </w:r>
-      <w:proofErr w:type="spellStart"/>
-      <w:r>
-        <w:rPr>
-          <w:rFonts w:eastAsia="Times New Roman" w:cstheme="minorHAnsi"/>
-          <w:color w:val="000000"/>
-          <w:sz w:val="24"/>
-          <w:szCs w:val="24"/>
-          <w:lang w:eastAsia="it-IT"/>
-        </w:rPr>
-        <w:t>wrappato</w:t>
-      </w:r>
-      <w:proofErr w:type="spellEnd"/>
-      <w:r>
-        <w:rPr>
-          <w:rFonts w:eastAsia="Times New Roman" w:cstheme="minorHAnsi"/>
-          <w:color w:val="000000"/>
-          <w:sz w:val="24"/>
-          <w:szCs w:val="24"/>
-          <w:lang w:eastAsia="it-IT"/>
-        </w:rPr>
-        <w:t xml:space="preserve"> all’interno della classe di modello </w:t>
-      </w:r>
-      <w:proofErr w:type="spellStart"/>
-      <w:r>
-        <w:rPr>
-          <w:rFonts w:ascii="Consolas" w:eastAsia="Times New Roman" w:hAnsi="Consolas" w:cstheme="minorHAnsi"/>
+      <w:r>
+        <w:rPr>
+          <w:rFonts w:eastAsia="Times New Roman" w:cs="Calibri" w:cstheme="minorHAnsi"/>
+          <w:color w:val="000000"/>
+          <w:sz w:val="24"/>
+          <w:szCs w:val="24"/>
+          <w:lang w:eastAsia="it-IT"/>
+        </w:rPr>
+        <w:t xml:space="preserve">), che è wrappato all’interno della classe di modello </w:t>
+      </w:r>
+      <w:r>
+        <w:rPr>
+          <w:rFonts w:eastAsia="Times New Roman" w:cs="Calibri" w:ascii="Consolas" w:hAnsi="Consolas" w:cstheme="minorHAnsi"/>
           <w:color w:val="000000"/>
           <w:sz w:val="24"/>
           <w:szCs w:val="24"/>
@@ -690,10 +966,9 @@
         </w:rPr>
         <w:t>ChatWrapper</w:t>
       </w:r>
-      <w:proofErr w:type="spellEnd"/>
-      <w:r>
-        <w:rPr>
-          <w:rFonts w:eastAsia="Times New Roman" w:cstheme="minorHAnsi"/>
+      <w:r>
+        <w:rPr>
+          <w:rFonts w:eastAsia="Times New Roman" w:cs="Calibri" w:cstheme="minorHAnsi"/>
           <w:color w:val="000000"/>
           <w:sz w:val="24"/>
           <w:szCs w:val="24"/>
@@ -703,43 +978,44 @@
       </w:r>
     </w:p>
     <w:sectPr>
+      <w:type w:val="nextPage"/>
       <w:pgSz w:w="11906" w:h="16838"/>
-      <w:pgMar w:top="1417" w:right="1134" w:bottom="1134" w:left="1134" w:header="708" w:footer="708" w:gutter="0"/>
-      <w:cols w:space="708"/>
-      <w:docGrid w:linePitch="360"/>
+      <w:pgMar w:left="1134" w:right="1134" w:header="0" w:top="1417" w:footer="0" w:bottom="1134" w:gutter="0"/>
+      <w:pgNumType w:fmt="decimal"/>
+      <w:formProt w:val="false"/>
+      <w:textDirection w:val="lrTb"/>
+      <w:docGrid w:type="default" w:linePitch="360" w:charSpace="4294965247"/>
     </w:sectPr>
   </w:body>
 </w:document>
 </file>
 
 <file path=word/styles.xml><?xml version="1.0" encoding="utf-8"?>
-<w:styles xmlns:mc="http://schemas.openxmlformats.org/markup-compatibility/2006" xmlns:r="http://schemas.openxmlformats.org/officeDocument/2006/relationships" xmlns:w="http://schemas.openxmlformats.org/wordprocessingml/2006/main" xmlns:w14="http://schemas.microsoft.com/office/word/2010/wordml" xmlns:w15="http://schemas.microsoft.com/office/word/2012/wordml" xmlns:w16se="http://schemas.microsoft.com/office/word/2015/wordml/symex" mc:Ignorable="w14 w15 w16se">
+<w:styles xmlns:w="http://schemas.openxmlformats.org/wordprocessingml/2006/main" xmlns:w14="http://schemas.microsoft.com/office/word/2010/wordml" xmlns:mc="http://schemas.openxmlformats.org/markup-compatibility/2006" mc:Ignorable="w14">
   <w:docDefaults>
     <w:rPrDefault>
       <w:rPr>
-        <w:rFonts w:asciiTheme="minorHAnsi" w:eastAsiaTheme="minorHAnsi" w:hAnsiTheme="minorHAnsi" w:cstheme="minorBidi"/>
+        <w:rFonts w:ascii="Calibri" w:hAnsi="Calibri" w:eastAsia="Calibri" w:cs="" w:asciiTheme="minorHAnsi" w:cstheme="minorBidi" w:eastAsiaTheme="minorHAnsi" w:hAnsiTheme="minorHAnsi"/>
         <w:sz w:val="22"/>
         <w:szCs w:val="22"/>
         <w:lang w:val="it-IT" w:eastAsia="en-US" w:bidi="ar-SA"/>
       </w:rPr>
     </w:rPrDefault>
     <w:pPrDefault>
-      <w:pPr>
-        <w:spacing w:after="160" w:line="259" w:lineRule="auto"/>
-      </w:pPr>
+      <w:pPr/>
     </w:pPrDefault>
   </w:docDefaults>
   <w:latentStyles w:defLockedState="0" w:defUIPriority="99" w:defSemiHidden="0" w:defUnhideWhenUsed="0" w:defQFormat="0" w:count="371">
     <w:lsdException w:name="Normal" w:uiPriority="0" w:qFormat="1"/>
     <w:lsdException w:name="heading 1" w:uiPriority="9" w:qFormat="1"/>
-    <w:lsdException w:name="heading 2" w:semiHidden="1" w:uiPriority="9" w:unhideWhenUsed="1" w:qFormat="1"/>
-    <w:lsdException w:name="heading 3" w:semiHidden="1" w:uiPriority="9" w:unhideWhenUsed="1" w:qFormat="1"/>
-    <w:lsdException w:name="heading 4" w:semiHidden="1" w:uiPriority="9" w:unhideWhenUsed="1" w:qFormat="1"/>
-    <w:lsdException w:name="heading 5" w:semiHidden="1" w:uiPriority="9" w:unhideWhenUsed="1" w:qFormat="1"/>
-    <w:lsdException w:name="heading 6" w:semiHidden="1" w:uiPriority="9" w:unhideWhenUsed="1" w:qFormat="1"/>
-    <w:lsdException w:name="heading 7" w:semiHidden="1" w:uiPriority="9" w:unhideWhenUsed="1" w:qFormat="1"/>
-    <w:lsdException w:name="heading 8" w:semiHidden="1" w:uiPriority="9" w:unhideWhenUsed="1" w:qFormat="1"/>
-    <w:lsdException w:name="heading 9" w:semiHidden="1" w:uiPriority="9" w:unhideWhenUsed="1" w:qFormat="1"/>
+    <w:lsdException w:name="heading 2" w:uiPriority="9" w:semiHidden="1" w:unhideWhenUsed="1" w:qFormat="1"/>
+    <w:lsdException w:name="heading 3" w:uiPriority="9" w:semiHidden="1" w:unhideWhenUsed="1" w:qFormat="1"/>
+    <w:lsdException w:name="heading 4" w:uiPriority="9" w:semiHidden="1" w:unhideWhenUsed="1" w:qFormat="1"/>
+    <w:lsdException w:name="heading 5" w:uiPriority="9" w:semiHidden="1" w:unhideWhenUsed="1" w:qFormat="1"/>
+    <w:lsdException w:name="heading 6" w:uiPriority="9" w:semiHidden="1" w:unhideWhenUsed="1" w:qFormat="1"/>
+    <w:lsdException w:name="heading 7" w:uiPriority="9" w:semiHidden="1" w:unhideWhenUsed="1" w:qFormat="1"/>
+    <w:lsdException w:name="heading 8" w:uiPriority="9" w:semiHidden="1" w:unhideWhenUsed="1" w:qFormat="1"/>
+    <w:lsdException w:name="heading 9" w:uiPriority="9" w:semiHidden="1" w:unhideWhenUsed="1" w:qFormat="1"/>
     <w:lsdException w:name="index 1" w:semiHidden="1" w:unhideWhenUsed="1"/>
     <w:lsdException w:name="index 2" w:semiHidden="1" w:unhideWhenUsed="1"/>
     <w:lsdException w:name="index 3" w:semiHidden="1" w:unhideWhenUsed="1"/>
@@ -749,22 +1025,22 @@
     <w:lsdException w:name="index 7" w:semiHidden="1" w:unhideWhenUsed="1"/>
     <w:lsdException w:name="index 8" w:semiHidden="1" w:unhideWhenUsed="1"/>
     <w:lsdException w:name="index 9" w:semiHidden="1" w:unhideWhenUsed="1"/>
-    <w:lsdException w:name="toc 1" w:semiHidden="1" w:uiPriority="39" w:unhideWhenUsed="1"/>
-    <w:lsdException w:name="toc 2" w:semiHidden="1" w:uiPriority="39" w:unhideWhenUsed="1"/>
-    <w:lsdException w:name="toc 3" w:semiHidden="1" w:uiPriority="39" w:unhideWhenUsed="1"/>
-    <w:lsdException w:name="toc 4" w:semiHidden="1" w:uiPriority="39" w:unhideWhenUsed="1"/>
-    <w:lsdException w:name="toc 5" w:semiHidden="1" w:uiPriority="39" w:unhideWhenUsed="1"/>
-    <w:lsdException w:name="toc 6" w:semiHidden="1" w:uiPriority="39" w:unhideWhenUsed="1"/>
-    <w:lsdException w:name="toc 7" w:semiHidden="1" w:uiPriority="39" w:unhideWhenUsed="1"/>
-    <w:lsdException w:name="toc 8" w:semiHidden="1" w:uiPriority="39" w:unhideWhenUsed="1"/>
-    <w:lsdException w:name="toc 9" w:semiHidden="1" w:uiPriority="39" w:unhideWhenUsed="1"/>
+    <w:lsdException w:name="toc 1" w:uiPriority="39" w:semiHidden="1" w:unhideWhenUsed="1"/>
+    <w:lsdException w:name="toc 2" w:uiPriority="39" w:semiHidden="1" w:unhideWhenUsed="1"/>
+    <w:lsdException w:name="toc 3" w:uiPriority="39" w:semiHidden="1" w:unhideWhenUsed="1"/>
+    <w:lsdException w:name="toc 4" w:uiPriority="39" w:semiHidden="1" w:unhideWhenUsed="1"/>
+    <w:lsdException w:name="toc 5" w:uiPriority="39" w:semiHidden="1" w:unhideWhenUsed="1"/>
+    <w:lsdException w:name="toc 6" w:uiPriority="39" w:semiHidden="1" w:unhideWhenUsed="1"/>
+    <w:lsdException w:name="toc 7" w:uiPriority="39" w:semiHidden="1" w:unhideWhenUsed="1"/>
+    <w:lsdException w:name="toc 8" w:uiPriority="39" w:semiHidden="1" w:unhideWhenUsed="1"/>
+    <w:lsdException w:name="toc 9" w:uiPriority="39" w:semiHidden="1" w:unhideWhenUsed="1"/>
     <w:lsdException w:name="Normal Indent" w:semiHidden="1" w:unhideWhenUsed="1"/>
     <w:lsdException w:name="footnote text" w:semiHidden="1" w:unhideWhenUsed="1"/>
     <w:lsdException w:name="annotation text" w:semiHidden="1" w:unhideWhenUsed="1"/>
     <w:lsdException w:name="header" w:semiHidden="1" w:unhideWhenUsed="1"/>
     <w:lsdException w:name="footer" w:semiHidden="1" w:unhideWhenUsed="1"/>
     <w:lsdException w:name="index heading" w:semiHidden="1" w:unhideWhenUsed="1"/>
-    <w:lsdException w:name="caption" w:semiHidden="1" w:uiPriority="35" w:unhideWhenUsed="1" w:qFormat="1"/>
+    <w:lsdException w:name="caption" w:uiPriority="35" w:semiHidden="1" w:unhideWhenUsed="1" w:qFormat="1"/>
     <w:lsdException w:name="table of figures" w:semiHidden="1" w:unhideWhenUsed="1"/>
     <w:lsdException w:name="envelope address" w:semiHidden="1" w:unhideWhenUsed="1"/>
     <w:lsdException w:name="envelope return" w:semiHidden="1" w:unhideWhenUsed="1"/>
@@ -795,7 +1071,7 @@
     <w:lsdException w:name="Title" w:uiPriority="10" w:qFormat="1"/>
     <w:lsdException w:name="Closing" w:semiHidden="1" w:unhideWhenUsed="1"/>
     <w:lsdException w:name="Signature" w:semiHidden="1" w:unhideWhenUsed="1"/>
-    <w:lsdException w:name="Default Paragraph Font" w:semiHidden="1" w:uiPriority="1" w:unhideWhenUsed="1"/>
+    <w:lsdException w:name="Default Paragraph Font" w:uiPriority="1" w:semiHidden="1" w:unhideWhenUsed="1"/>
     <w:lsdException w:name="Body Text" w:semiHidden="1" w:unhideWhenUsed="1"/>
     <w:lsdException w:name="Body Text Indent" w:semiHidden="1" w:unhideWhenUsed="1"/>
     <w:lsdException w:name="List Continue" w:semiHidden="1" w:unhideWhenUsed="1"/>
@@ -995,8 +1271,8 @@
     <w:lsdException w:name="Subtle Reference" w:uiPriority="31" w:qFormat="1"/>
     <w:lsdException w:name="Intense Reference" w:uiPriority="32" w:qFormat="1"/>
     <w:lsdException w:name="Book Title" w:uiPriority="33" w:qFormat="1"/>
-    <w:lsdException w:name="Bibliography" w:semiHidden="1" w:uiPriority="37" w:unhideWhenUsed="1"/>
-    <w:lsdException w:name="TOC Heading" w:semiHidden="1" w:uiPriority="39" w:unhideWhenUsed="1" w:qFormat="1"/>
+    <w:lsdException w:name="Bibliography" w:uiPriority="37" w:semiHidden="1" w:unhideWhenUsed="1"/>
+    <w:lsdException w:name="TOC Heading" w:uiPriority="39" w:semiHidden="1" w:unhideWhenUsed="1" w:qFormat="1"/>
     <w:lsdException w:name="Plain Table 1" w:uiPriority="41"/>
     <w:lsdException w:name="Plain Table 2" w:uiPriority="42"/>
     <w:lsdException w:name="Plain Table 3" w:uiPriority="43"/>
@@ -1102,19 +1378,137 @@
     <w:lsdException w:name="List Table 6 Colorful Accent 6" w:uiPriority="51"/>
     <w:lsdException w:name="List Table 7 Colorful Accent 6" w:uiPriority="52"/>
   </w:latentStyles>
-  <w:style w:type="paragraph" w:default="1" w:styleId="Normale">
+  <w:style w:type="paragraph" w:styleId="Normal" w:default="1">
     <w:name w:val="Normal"/>
     <w:qFormat/>
     <w:rsid w:val="00486592"/>
+    <w:pPr>
+      <w:widowControl/>
+      <w:bidi w:val="0"/>
+      <w:spacing w:lineRule="auto" w:line="259" w:before="0" w:after="160"/>
+      <w:jc w:val="left"/>
+    </w:pPr>
     <w:rPr>
+      <w:rFonts w:ascii="Calibri" w:hAnsi="Calibri" w:eastAsia="Calibri" w:cs=""/>
       <w:color w:val="00000A"/>
+      <w:sz w:val="22"/>
+      <w:szCs w:val="22"/>
+      <w:lang w:val="it-IT" w:eastAsia="en-US" w:bidi="ar-SA"/>
     </w:rPr>
   </w:style>
-  <w:style w:type="character" w:default="1" w:styleId="Carpredefinitoparagrafo">
+  <w:style w:type="character" w:styleId="DefaultParagraphFont" w:default="1">
     <w:name w:val="Default Paragraph Font"/>
     <w:uiPriority w:val="1"/>
     <w:semiHidden/>
     <w:unhideWhenUsed/>
+    <w:qFormat/>
+    <w:rPr/>
+  </w:style>
+  <w:style w:type="character" w:styleId="C2" w:customStyle="1">
+    <w:name w:val="c2"/>
+    <w:basedOn w:val="DefaultParagraphFont"/>
+    <w:qFormat/>
+    <w:rsid w:val="00486592"/>
+    <w:rPr/>
+  </w:style>
+  <w:style w:type="paragraph" w:styleId="Titolo">
+    <w:name w:val="Titolo"/>
+    <w:basedOn w:val="Normal"/>
+    <w:next w:val="Corpodeltesto"/>
+    <w:qFormat/>
+    <w:pPr>
+      <w:keepNext/>
+      <w:spacing w:before="240" w:after="120"/>
+    </w:pPr>
+    <w:rPr>
+      <w:rFonts w:ascii="Liberation Sans" w:hAnsi="Liberation Sans" w:eastAsia="WenQuanYi Micro Hei" w:cs="Lohit Devanagari"/>
+      <w:sz w:val="28"/>
+      <w:szCs w:val="28"/>
+    </w:rPr>
+  </w:style>
+  <w:style w:type="paragraph" w:styleId="Corpodeltesto">
+    <w:name w:val="Body Text"/>
+    <w:basedOn w:val="Normal"/>
+    <w:pPr>
+      <w:spacing w:lineRule="auto" w:line="288" w:before="0" w:after="140"/>
+    </w:pPr>
+    <w:rPr/>
+  </w:style>
+  <w:style w:type="paragraph" w:styleId="Elenco">
+    <w:name w:val="List"/>
+    <w:basedOn w:val="Corpodeltesto"/>
+    <w:pPr/>
+    <w:rPr>
+      <w:rFonts w:cs="Lohit Devanagari"/>
+    </w:rPr>
+  </w:style>
+  <w:style w:type="paragraph" w:styleId="Didascalia">
+    <w:name w:val="Caption"/>
+    <w:basedOn w:val="Normal"/>
+    <w:qFormat/>
+    <w:pPr>
+      <w:suppressLineNumbers/>
+      <w:spacing w:before="120" w:after="120"/>
+    </w:pPr>
+    <w:rPr>
+      <w:rFonts w:cs="Lohit Devanagari"/>
+      <w:i/>
+      <w:iCs/>
+      <w:sz w:val="24"/>
+      <w:szCs w:val="24"/>
+    </w:rPr>
+  </w:style>
+  <w:style w:type="paragraph" w:styleId="Indice">
+    <w:name w:val="Indice"/>
+    <w:basedOn w:val="Normal"/>
+    <w:qFormat/>
+    <w:pPr>
+      <w:suppressLineNumbers/>
+    </w:pPr>
+    <w:rPr>
+      <w:rFonts w:cs="Lohit Devanagari"/>
+    </w:rPr>
+  </w:style>
+  <w:style w:type="paragraph" w:styleId="Default" w:customStyle="1">
+    <w:name w:val="Default"/>
+    <w:qFormat/>
+    <w:rsid w:val="00486592"/>
+    <w:pPr>
+      <w:widowControl/>
+      <w:bidi w:val="0"/>
+      <w:spacing w:lineRule="auto" w:line="240" w:before="0" w:after="0"/>
+      <w:jc w:val="left"/>
+    </w:pPr>
+    <w:rPr>
+      <w:rFonts w:ascii="Calibri" w:hAnsi="Calibri" w:eastAsia="Calibri" w:cs="Calibri"/>
+      <w:color w:val="000000"/>
+      <w:sz w:val="24"/>
+      <w:szCs w:val="24"/>
+      <w:lang w:val="it-IT" w:eastAsia="en-US" w:bidi="ar-SA"/>
+    </w:rPr>
+  </w:style>
+  <w:style w:type="paragraph" w:styleId="C5" w:customStyle="1">
+    <w:name w:val="c5"/>
+    <w:basedOn w:val="Normal"/>
+    <w:qFormat/>
+    <w:rsid w:val="00486592"/>
+    <w:pPr>
+      <w:spacing w:lineRule="auto" w:line="240" w:beforeAutospacing="1" w:afterAutospacing="1"/>
+    </w:pPr>
+    <w:rPr>
+      <w:rFonts w:ascii="Times New Roman" w:hAnsi="Times New Roman" w:eastAsia="Times New Roman" w:cs="Times New Roman"/>
+      <w:color w:val="00000A"/>
+      <w:sz w:val="24"/>
+      <w:szCs w:val="24"/>
+      <w:lang w:eastAsia="it-IT"/>
+    </w:rPr>
+  </w:style>
+  <w:style w:type="numbering" w:styleId="NoList" w:default="1">
+    <w:name w:val="No List"/>
+    <w:uiPriority w:val="99"/>
+    <w:semiHidden/>
+    <w:unhideWhenUsed/>
+    <w:qFormat/>
   </w:style>
   <w:style w:type="table" w:default="1" w:styleId="Tabellanormale">
     <w:name w:val="Normal Table"/>
@@ -1130,46 +1524,6 @@
         <w:right w:w="108" w:type="dxa"/>
       </w:tblCellMar>
     </w:tblPr>
-  </w:style>
-  <w:style w:type="numbering" w:default="1" w:styleId="Nessunelenco">
-    <w:name w:val="No List"/>
-    <w:uiPriority w:val="99"/>
-    <w:semiHidden/>
-    <w:unhideWhenUsed/>
-  </w:style>
-  <w:style w:type="paragraph" w:customStyle="1" w:styleId="Default">
-    <w:name w:val="Default"/>
-    <w:qFormat/>
-    <w:rsid w:val="00486592"/>
-    <w:pPr>
-      <w:spacing w:after="0" w:line="240" w:lineRule="auto"/>
-    </w:pPr>
-    <w:rPr>
-      <w:rFonts w:ascii="Calibri" w:eastAsia="Calibri" w:hAnsi="Calibri" w:cs="Calibri"/>
-      <w:color w:val="000000"/>
-      <w:sz w:val="24"/>
-      <w:szCs w:val="24"/>
-    </w:rPr>
-  </w:style>
-  <w:style w:type="paragraph" w:customStyle="1" w:styleId="c5">
-    <w:name w:val="c5"/>
-    <w:basedOn w:val="Normale"/>
-    <w:rsid w:val="00486592"/>
-    <w:pPr>
-      <w:spacing w:before="100" w:beforeAutospacing="1" w:after="100" w:afterAutospacing="1" w:line="240" w:lineRule="auto"/>
-    </w:pPr>
-    <w:rPr>
-      <w:rFonts w:ascii="Times New Roman" w:eastAsia="Times New Roman" w:hAnsi="Times New Roman" w:cs="Times New Roman"/>
-      <w:color w:val="auto"/>
-      <w:sz w:val="24"/>
-      <w:szCs w:val="24"/>
-      <w:lang w:eastAsia="it-IT"/>
-    </w:rPr>
-  </w:style>
-  <w:style w:type="character" w:customStyle="1" w:styleId="c2">
-    <w:name w:val="c2"/>
-    <w:basedOn w:val="Carpredefinitoparagrafo"/>
-    <w:rsid w:val="00486592"/>
   </w:style>
 </w:styles>
 </file>

</xml_diff>